<commit_message>
Removed empty pages and lines from the end of documents.
</commit_message>
<xml_diff>
--- a/amharic/educational/GebetawariyaYenibabMemariya-DestaTekleWold/src/GebetawariyaYenibabMemariya-DestaTekleWold.docx
+++ b/amharic/educational/GebetawariyaYenibabMemariya-DestaTekleWold/src/GebetawariyaYenibabMemariya-DestaTekleWold.docx
@@ -34,7 +34,6 @@
         </w:rPr>
         <w:t>ገበታዋሪያ የንባብ መማሪያ</w:t>
       </w:r>
-      <w:bookmarkStart w:id="0" w:name="_GoBack"/>
       <w:r>
         <w:rPr>
           <w:rFonts w:ascii="Abyssinica SIL" w:hAnsi="Abyssinica SIL" w:cs="Abyssinica SIL"/>
@@ -44,7 +43,6 @@
         </w:rPr>
         <w:t>።</w:t>
       </w:r>
-      <w:bookmarkEnd w:id="0"/>
     </w:p>
     <w:p>
       <w:pPr>
@@ -161,6 +159,7 @@
           <w:lang w:val="am-ET"/>
         </w:rPr>
       </w:pPr>
+      <w:bookmarkStart w:id="0" w:name="_GoBack"/>
       <w:r>
         <w:rPr>
           <w:rFonts w:ascii="Abyssinica SIL" w:hAnsi="Abyssinica SIL" w:cs="Abyssinica SIL"/>
@@ -180,6 +179,7 @@
         <w:t>።</w:t>
       </w:r>
     </w:p>
+    <w:bookmarkEnd w:id="0"/>
     <w:p>
       <w:pPr>
         <w:ind w:left="720" w:firstLine="720"/>
@@ -54451,380 +54451,6 @@
           <w:lang w:val="am-ET"/>
         </w:rPr>
         <w:t>።</w:t>
-      </w:r>
-    </w:p>
-    <w:p>
-      <w:pPr>
-        <w:ind w:firstLine="720"/>
-        <w:rPr>
-          <w:rFonts w:ascii="Abyssinica SIL" w:hAnsi="Abyssinica SIL" w:cs="Abyssinica SIL"/>
-          <w:sz w:val="24"/>
-          <w:lang w:val="am-ET"/>
-        </w:rPr>
-      </w:pPr>
-      <w:r>
-        <w:rPr>
-          <w:rFonts w:ascii="Abyssinica SIL" w:hAnsi="Abyssinica SIL" w:cs="Abyssinica SIL"/>
-          <w:sz w:val="24"/>
-          <w:lang w:val="am-ET"/>
-        </w:rPr>
-        <w:br/>
-      </w:r>
-    </w:p>
-    <w:p>
-      <w:pPr>
-        <w:ind w:left="1440" w:firstLine="720"/>
-        <w:rPr>
-          <w:rFonts w:ascii="Abyssinica SIL" w:hAnsi="Abyssinica SIL" w:cs="Abyssinica SIL"/>
-          <w:sz w:val="24"/>
-          <w:lang w:val="am-ET"/>
-        </w:rPr>
-      </w:pPr>
-      <w:r>
-        <w:rPr>
-          <w:rFonts w:ascii="Abyssinica SIL" w:hAnsi="Abyssinica SIL" w:cs="Abyssinica SIL"/>
-          <w:sz w:val="24"/>
-          <w:lang w:val="am-ET"/>
-        </w:rPr>
-        <w:t xml:space="preserve"> </w:t>
-      </w:r>
-      <w:r>
-        <w:rPr>
-          <w:rFonts w:ascii="Abyssinica SIL" w:hAnsi="Abyssinica SIL" w:cs="Abyssinica SIL"/>
-          <w:sz w:val="24"/>
-          <w:lang w:val="am-ET"/>
-        </w:rPr>
-        <w:t xml:space="preserve"> </w:t>
-      </w:r>
-      <w:r>
-        <w:rPr>
-          <w:rFonts w:ascii="Abyssinica SIL" w:hAnsi="Abyssinica SIL" w:cs="Abyssinica SIL"/>
-          <w:sz w:val="24"/>
-          <w:lang w:val="am-ET"/>
-        </w:rPr>
-        <w:t xml:space="preserve"> </w:t>
-      </w:r>
-      <w:r>
-        <w:rPr>
-          <w:rFonts w:ascii="Abyssinica SIL" w:hAnsi="Abyssinica SIL" w:cs="Abyssinica SIL"/>
-          <w:sz w:val="24"/>
-          <w:lang w:val="am-ET"/>
-        </w:rPr>
-        <w:t xml:space="preserve"> </w:t>
-      </w:r>
-    </w:p>
-    <w:p>
-      <w:pPr>
-        <w:ind w:firstLine="720"/>
-        <w:rPr>
-          <w:rFonts w:ascii="Abyssinica SIL" w:hAnsi="Abyssinica SIL" w:cs="Abyssinica SIL"/>
-          <w:sz w:val="24"/>
-          <w:lang w:val="am-ET"/>
-        </w:rPr>
-      </w:pPr>
-    </w:p>
-    <w:p>
-      <w:pPr>
-        <w:ind w:firstLine="720"/>
-        <w:rPr>
-          <w:rFonts w:ascii="Abyssinica SIL" w:hAnsi="Abyssinica SIL" w:cs="Abyssinica SIL"/>
-          <w:sz w:val="24"/>
-          <w:lang w:val="am-ET"/>
-        </w:rPr>
-      </w:pPr>
-      <w:r>
-        <w:rPr>
-          <w:rFonts w:ascii="Abyssinica SIL" w:hAnsi="Abyssinica SIL" w:cs="Abyssinica SIL"/>
-          <w:sz w:val="24"/>
-          <w:lang w:val="am-ET"/>
-        </w:rPr>
-        <w:t xml:space="preserve"> </w:t>
-      </w:r>
-    </w:p>
-    <w:p>
-      <w:pPr>
-        <w:ind w:firstLine="720"/>
-        <w:rPr>
-          <w:rFonts w:ascii="Abyssinica SIL" w:hAnsi="Abyssinica SIL" w:cs="Abyssinica SIL"/>
-          <w:sz w:val="24"/>
-          <w:lang w:val="am-ET"/>
-        </w:rPr>
-      </w:pPr>
-    </w:p>
-    <w:p>
-      <w:pPr>
-        <w:ind w:firstLine="720"/>
-        <w:rPr>
-          <w:rFonts w:ascii="Abyssinica SIL" w:hAnsi="Abyssinica SIL" w:cs="Abyssinica SIL"/>
-          <w:sz w:val="24"/>
-          <w:lang w:val="am-ET"/>
-        </w:rPr>
-      </w:pPr>
-      <w:r>
-        <w:rPr>
-          <w:rFonts w:ascii="Abyssinica SIL" w:hAnsi="Abyssinica SIL" w:cs="Abyssinica SIL"/>
-          <w:sz w:val="24"/>
-          <w:lang w:val="am-ET"/>
-        </w:rPr>
-        <w:t xml:space="preserve"> </w:t>
-      </w:r>
-      <w:r>
-        <w:rPr>
-          <w:rFonts w:ascii="Abyssinica SIL" w:hAnsi="Abyssinica SIL" w:cs="Abyssinica SIL"/>
-          <w:sz w:val="24"/>
-          <w:lang w:val="am-ET"/>
-        </w:rPr>
-        <w:t xml:space="preserve">  </w:t>
-      </w:r>
-      <w:r>
-        <w:rPr>
-          <w:rFonts w:ascii="Abyssinica SIL" w:hAnsi="Abyssinica SIL" w:cs="Abyssinica SIL"/>
-          <w:sz w:val="24"/>
-          <w:lang w:val="am-ET"/>
-        </w:rPr>
-        <w:t xml:space="preserve">  </w:t>
-      </w:r>
-      <w:r>
-        <w:rPr>
-          <w:rFonts w:ascii="Abyssinica SIL" w:hAnsi="Abyssinica SIL" w:cs="Abyssinica SIL"/>
-          <w:sz w:val="24"/>
-          <w:lang w:val="am-ET"/>
-        </w:rPr>
-        <w:t xml:space="preserve"> </w:t>
-      </w:r>
-      <w:r>
-        <w:rPr>
-          <w:rFonts w:ascii="Abyssinica SIL" w:hAnsi="Abyssinica SIL" w:cs="Abyssinica SIL"/>
-          <w:sz w:val="24"/>
-          <w:lang w:val="am-ET"/>
-        </w:rPr>
-        <w:tab/>
-      </w:r>
-    </w:p>
-    <w:p>
-      <w:pPr>
-        <w:ind w:firstLine="720"/>
-        <w:rPr>
-          <w:rFonts w:ascii="Abyssinica SIL" w:hAnsi="Abyssinica SIL" w:cs="Abyssinica SIL"/>
-          <w:sz w:val="24"/>
-          <w:lang w:val="am-ET"/>
-        </w:rPr>
-      </w:pPr>
-      <w:r>
-        <w:rPr>
-          <w:rFonts w:ascii="Abyssinica SIL" w:hAnsi="Abyssinica SIL" w:cs="Abyssinica SIL"/>
-          <w:sz w:val="24"/>
-          <w:lang w:val="am-ET"/>
-        </w:rPr>
-        <w:t xml:space="preserve"> </w:t>
-      </w:r>
-    </w:p>
-    <w:p>
-      <w:pPr>
-        <w:ind w:firstLine="720"/>
-        <w:rPr>
-          <w:rFonts w:ascii="Abyssinica SIL" w:hAnsi="Abyssinica SIL" w:cs="Abyssinica SIL"/>
-          <w:sz w:val="24"/>
-          <w:lang w:val="am-ET"/>
-        </w:rPr>
-      </w:pPr>
-      <w:r>
-        <w:rPr>
-          <w:rFonts w:ascii="Abyssinica SIL" w:hAnsi="Abyssinica SIL" w:cs="Abyssinica SIL"/>
-          <w:sz w:val="24"/>
-          <w:lang w:val="am-ET"/>
-        </w:rPr>
-        <w:t xml:space="preserve"> </w:t>
-      </w:r>
-      <w:r>
-        <w:rPr>
-          <w:rFonts w:ascii="Abyssinica SIL" w:hAnsi="Abyssinica SIL" w:cs="Abyssinica SIL"/>
-          <w:sz w:val="24"/>
-          <w:lang w:val="am-ET"/>
-        </w:rPr>
-        <w:tab/>
-      </w:r>
-      <w:r>
-        <w:rPr>
-          <w:rFonts w:ascii="Abyssinica SIL" w:hAnsi="Abyssinica SIL" w:cs="Abyssinica SIL"/>
-          <w:sz w:val="24"/>
-          <w:lang w:val="am-ET"/>
-        </w:rPr>
-        <w:t xml:space="preserve">   </w:t>
-      </w:r>
-      <w:r>
-        <w:rPr>
-          <w:rFonts w:ascii="Abyssinica SIL" w:hAnsi="Abyssinica SIL" w:cs="Abyssinica SIL"/>
-          <w:sz w:val="24"/>
-          <w:lang w:val="am-ET"/>
-        </w:rPr>
-        <w:tab/>
-      </w:r>
-    </w:p>
-    <w:p>
-      <w:pPr>
-        <w:ind w:left="1440" w:firstLine="720"/>
-        <w:rPr>
-          <w:rFonts w:ascii="Abyssinica SIL" w:hAnsi="Abyssinica SIL" w:cs="Abyssinica SIL"/>
-          <w:sz w:val="24"/>
-          <w:lang w:val="am-ET"/>
-        </w:rPr>
-      </w:pPr>
-      <w:r>
-        <w:rPr>
-          <w:rFonts w:ascii="Abyssinica SIL" w:hAnsi="Abyssinica SIL" w:cs="Abyssinica SIL"/>
-          <w:sz w:val="24"/>
-          <w:lang w:val="am-ET"/>
-        </w:rPr>
-        <w:tab/>
-      </w:r>
-    </w:p>
-    <w:p>
-      <w:pPr>
-        <w:ind w:firstLine="720"/>
-        <w:rPr>
-          <w:rFonts w:ascii="Abyssinica SIL" w:hAnsi="Abyssinica SIL" w:cs="Abyssinica SIL"/>
-          <w:sz w:val="24"/>
-          <w:lang w:val="am-ET"/>
-        </w:rPr>
-      </w:pPr>
-    </w:p>
-    <w:p>
-      <w:pPr>
-        <w:ind w:firstLine="720"/>
-        <w:rPr>
-          <w:rFonts w:ascii="Abyssinica SIL" w:hAnsi="Abyssinica SIL" w:cs="Abyssinica SIL"/>
-          <w:sz w:val="24"/>
-          <w:lang w:val="am-ET"/>
-        </w:rPr>
-      </w:pPr>
-    </w:p>
-    <w:p>
-      <w:pPr>
-        <w:ind w:firstLine="720"/>
-        <w:rPr>
-          <w:rFonts w:ascii="Abyssinica SIL" w:hAnsi="Abyssinica SIL" w:cs="Abyssinica SIL"/>
-          <w:sz w:val="24"/>
-          <w:lang w:val="am-ET"/>
-        </w:rPr>
-      </w:pPr>
-    </w:p>
-    <w:p>
-      <w:pPr>
-        <w:rPr>
-          <w:rFonts w:ascii="Abyssinica SIL" w:hAnsi="Abyssinica SIL" w:cs="Abyssinica SIL"/>
-          <w:sz w:val="24"/>
-          <w:lang w:val="am-ET"/>
-        </w:rPr>
-      </w:pPr>
-      <w:r>
-        <w:rPr>
-          <w:rFonts w:ascii="Abyssinica SIL" w:hAnsi="Abyssinica SIL" w:cs="Abyssinica SIL"/>
-          <w:sz w:val="24"/>
-          <w:lang w:val="am-ET"/>
-        </w:rPr>
-        <w:tab/>
-        <w:t xml:space="preserve"> </w:t>
-      </w:r>
-      <w:r>
-        <w:rPr>
-          <w:rFonts w:ascii="Abyssinica SIL" w:hAnsi="Abyssinica SIL" w:cs="Abyssinica SIL"/>
-          <w:sz w:val="24"/>
-          <w:lang w:val="am-ET"/>
-        </w:rPr>
-        <w:tab/>
-      </w:r>
-    </w:p>
-    <w:p>
-      <w:pPr>
-        <w:ind w:left="7920"/>
-        <w:rPr>
-          <w:rFonts w:ascii="Abyssinica SIL" w:hAnsi="Abyssinica SIL" w:cs="Abyssinica SIL"/>
-          <w:sz w:val="24"/>
-          <w:lang w:val="am-ET"/>
-        </w:rPr>
-      </w:pPr>
-      <w:r>
-        <w:rPr>
-          <w:rFonts w:ascii="Abyssinica SIL" w:hAnsi="Abyssinica SIL" w:cs="Abyssinica SIL"/>
-          <w:sz w:val="24"/>
-          <w:lang w:val="am-ET"/>
-        </w:rPr>
-        <w:t xml:space="preserve">  </w:t>
-      </w:r>
-    </w:p>
-    <w:p>
-      <w:pPr>
-        <w:ind w:left="720" w:firstLine="720"/>
-        <w:rPr>
-          <w:rFonts w:ascii="Abyssinica SIL" w:hAnsi="Abyssinica SIL" w:cs="Abyssinica SIL"/>
-          <w:sz w:val="24"/>
-          <w:lang w:val="am-ET"/>
-        </w:rPr>
-      </w:pPr>
-      <w:r>
-        <w:rPr>
-          <w:rFonts w:ascii="Abyssinica SIL" w:hAnsi="Abyssinica SIL" w:cs="Abyssinica SIL"/>
-          <w:sz w:val="24"/>
-          <w:lang w:val="am-ET"/>
-        </w:rPr>
-        <w:t xml:space="preserve"> </w:t>
-      </w:r>
-    </w:p>
-    <w:p>
-      <w:pPr>
-        <w:ind w:left="720" w:firstLine="720"/>
-        <w:rPr>
-          <w:rFonts w:ascii="Abyssinica SIL" w:hAnsi="Abyssinica SIL" w:cs="Abyssinica SIL"/>
-          <w:sz w:val="24"/>
-          <w:lang w:val="am-ET"/>
-        </w:rPr>
-      </w:pPr>
-      <w:r>
-        <w:rPr>
-          <w:rFonts w:ascii="Abyssinica SIL" w:hAnsi="Abyssinica SIL" w:cs="Abyssinica SIL"/>
-          <w:sz w:val="24"/>
-          <w:lang w:val="am-ET"/>
-        </w:rPr>
-        <w:lastRenderedPageBreak/>
-        <w:t xml:space="preserve"> </w:t>
-      </w:r>
-    </w:p>
-    <w:p>
-      <w:pPr>
-        <w:ind w:left="720" w:firstLine="720"/>
-        <w:rPr>
-          <w:rFonts w:ascii="Abyssinica SIL" w:hAnsi="Abyssinica SIL" w:cs="Abyssinica SIL"/>
-          <w:sz w:val="24"/>
-          <w:lang w:val="am-ET"/>
-        </w:rPr>
-      </w:pPr>
-    </w:p>
-    <w:p>
-      <w:pPr>
-        <w:ind w:left="720" w:firstLine="720"/>
-        <w:rPr>
-          <w:rFonts w:ascii="Abyssinica SIL" w:hAnsi="Abyssinica SIL" w:cs="Abyssinica SIL"/>
-          <w:sz w:val="24"/>
-          <w:lang w:val="am-ET"/>
-        </w:rPr>
-      </w:pPr>
-      <w:r>
-        <w:rPr>
-          <w:rFonts w:ascii="Abyssinica SIL" w:hAnsi="Abyssinica SIL" w:cs="Abyssinica SIL"/>
-          <w:sz w:val="24"/>
-          <w:lang w:val="am-ET"/>
-        </w:rPr>
-        <w:tab/>
-        <w:t xml:space="preserve"> </w:t>
-      </w:r>
-      <w:r>
-        <w:rPr>
-          <w:rFonts w:ascii="Abyssinica SIL" w:hAnsi="Abyssinica SIL" w:cs="Abyssinica SIL"/>
-          <w:sz w:val="24"/>
-          <w:lang w:val="am-ET"/>
-        </w:rPr>
-        <w:t xml:space="preserve"> </w:t>
       </w:r>
     </w:p>
     <w:sectPr>

</xml_diff>